<commit_message>
Updated Design Note Document
</commit_message>
<xml_diff>
--- a/SkillsTracker_DesignNote.docx
+++ b/SkillsTracker_DesignNote.docx
@@ -762,9 +762,9 @@
         </w:rPr>
         <w:drawing>
           <wp:inline distT="0" distB="0" distL="0" distR="0">
-            <wp:extent cx="2409190" cy="1582420"/>
-            <wp:effectExtent l="19050" t="0" r="0" b="0"/>
-            <wp:docPr id="4" name="Picture 1"/>
+            <wp:extent cx="2131060" cy="1645920"/>
+            <wp:effectExtent l="19050" t="0" r="2540" b="0"/>
+            <wp:docPr id="32" name="Picture 10"/>
             <wp:cNvGraphicFramePr>
               <a:graphicFrameLocks xmlns:a="http://schemas.openxmlformats.org/drawingml/2006/main" noChangeAspect="1"/>
             </wp:cNvGraphicFramePr>
@@ -772,7 +772,7 @@
               <a:graphicData uri="http://schemas.openxmlformats.org/drawingml/2006/picture">
                 <pic:pic xmlns:pic="http://schemas.openxmlformats.org/drawingml/2006/picture">
                   <pic:nvPicPr>
-                    <pic:cNvPr id="0" name="Picture 1"/>
+                    <pic:cNvPr id="0" name="Picture 10"/>
                     <pic:cNvPicPr>
                       <a:picLocks noChangeAspect="1" noChangeArrowheads="1"/>
                     </pic:cNvPicPr>
@@ -787,7 +787,7 @@
                   <pic:spPr bwMode="auto">
                     <a:xfrm>
                       <a:off x="0" y="0"/>
-                      <a:ext cx="2409190" cy="1582420"/>
+                      <a:ext cx="2131060" cy="1645920"/>
                     </a:xfrm>
                     <a:prstGeom prst="rect">
                       <a:avLst/>
@@ -1138,15 +1138,6 @@
     </w:p>
     <w:p>
       <w:pPr>
-        <w:ind w:left="720"/>
-        <w:rPr>
-          <w:noProof/>
-        </w:rPr>
-      </w:pPr>
-    </w:p>
-    <w:p>
-      <w:pPr>
-        <w:ind w:left="720"/>
         <w:rPr>
           <w:noProof/>
         </w:rPr>
@@ -1169,6 +1160,7 @@
           <w:b/>
           <w:noProof/>
         </w:rPr>
+        <w:lastRenderedPageBreak/>
         <w:t xml:space="preserve">SkillsTracker.NUnitTests: </w:t>
       </w:r>
     </w:p>
@@ -1208,6 +1200,80 @@
           <w:noProof/>
         </w:rPr>
         <w:t>NUnit Framework.</w:t>
+      </w:r>
+    </w:p>
+    <w:p>
+      <w:pPr>
+        <w:ind w:left="720"/>
+        <w:rPr>
+          <w:noProof/>
+        </w:rPr>
+      </w:pPr>
+    </w:p>
+    <w:p>
+      <w:pPr>
+        <w:pStyle w:val="ListParagraph"/>
+        <w:numPr>
+          <w:ilvl w:val="0"/>
+          <w:numId w:val="1"/>
+        </w:numPr>
+        <w:rPr>
+          <w:b/>
+          <w:noProof/>
+        </w:rPr>
+      </w:pPr>
+      <w:r>
+        <w:rPr>
+          <w:b/>
+          <w:noProof/>
+        </w:rPr>
+        <w:t>SkillsTracker.</w:t>
+      </w:r>
+      <w:r>
+        <w:rPr>
+          <w:b/>
+          <w:noProof/>
+        </w:rPr>
+        <w:t>PerformanceTest</w:t>
+      </w:r>
+      <w:r>
+        <w:rPr>
+          <w:b/>
+          <w:noProof/>
+        </w:rPr>
+        <w:t xml:space="preserve">: </w:t>
+      </w:r>
+    </w:p>
+    <w:p>
+      <w:pPr>
+        <w:ind w:left="720"/>
+        <w:rPr>
+          <w:noProof/>
+        </w:rPr>
+      </w:pPr>
+      <w:r>
+        <w:rPr>
+          <w:noProof/>
+        </w:rPr>
+        <w:t>This is a class library containing preformance tests implemented using the NBench.</w:t>
+      </w:r>
+      <w:r>
+        <w:rPr>
+          <w:noProof/>
+        </w:rPr>
+        <w:t xml:space="preserve"> </w:t>
+      </w:r>
+      <w:r>
+        <w:rPr>
+          <w:noProof/>
+        </w:rPr>
+        <w:t>The folder contains a Readme.txt file containing the guidelines</w:t>
+      </w:r>
+      <w:r>
+        <w:rPr>
+          <w:noProof/>
+        </w:rPr>
+        <w:t>. Reports are copied in the folder.</w:t>
       </w:r>
     </w:p>
     <w:p>
@@ -1445,7 +1511,19 @@
         <w:rPr>
           <w:noProof/>
         </w:rPr>
-        <w:t xml:space="preserve"> for creation of the database, tables and </w:t>
+        <w:t xml:space="preserve"> for creation of the database, tables</w:t>
+      </w:r>
+      <w:r>
+        <w:rPr>
+          <w:noProof/>
+        </w:rPr>
+        <w:t>, stored procedures</w:t>
+      </w:r>
+      <w:r>
+        <w:rPr>
+          <w:noProof/>
+        </w:rPr>
+        <w:t xml:space="preserve"> and </w:t>
       </w:r>
       <w:r>
         <w:rPr>
@@ -1512,36 +1590,12 @@
         </w:rPr>
         <w:t>.</w:t>
       </w:r>
-    </w:p>
-    <w:p>
-      <w:pPr>
-        <w:ind w:left="720"/>
-        <w:rPr>
-          <w:noProof/>
-        </w:rPr>
-      </w:pPr>
-      <w:r>
-        <w:rPr>
-          <w:noProof/>
-        </w:rPr>
-        <w:t xml:space="preserve">                         </w:t>
-      </w:r>
-    </w:p>
-    <w:p>
-      <w:pPr>
-        <w:ind w:left="720"/>
-        <w:rPr>
-          <w:noProof/>
-        </w:rPr>
-      </w:pPr>
-    </w:p>
-    <w:p>
-      <w:pPr>
-        <w:ind w:left="720"/>
-        <w:rPr>
-          <w:noProof/>
-        </w:rPr>
-      </w:pPr>
+      <w:r>
+        <w:rPr>
+          <w:noProof/>
+        </w:rPr>
+        <w:t xml:space="preserve">                       </w:t>
+      </w:r>
     </w:p>
     <w:p>
       <w:pPr>
@@ -1910,7 +1964,13 @@
         <w:rPr>
           <w:noProof/>
         </w:rPr>
-        <w:t xml:space="preserve">, which is </w:t>
+        <w:t xml:space="preserve"> </w:t>
+      </w:r>
+      <w:r>
+        <w:rPr>
+          <w:noProof/>
+        </w:rPr>
+        <w:t xml:space="preserve">which is </w:t>
       </w:r>
       <w:r>
         <w:rPr>
@@ -5224,7 +5284,7 @@
   <a:extraClrSchemeLst/>
   <a:extLst>
     <a:ext uri="{05A4C25C-085E-4340-85A3-A5531E510DB2}">
-      <thm15:themeFamily xmlns="" xmlns:thm15="http://schemas.microsoft.com/office/thememl/2012/main" name="Office Theme" id="{62F939B6-93AF-4DB8-9C6B-D6C7DFDC589F}" vid="{4A3C46E8-61CC-4603-A589-7422A47A8E4A}"/>
+      <thm15:themeFamily xmlns:thm15="http://schemas.microsoft.com/office/thememl/2012/main" xmlns="" name="Office Theme" id="{62F939B6-93AF-4DB8-9C6B-D6C7DFDC589F}" vid="{4A3C46E8-61CC-4603-A589-7422A47A8E4A}"/>
     </a:ext>
   </a:extLst>
 </a:theme>
@@ -5235,7 +5295,7 @@
 </file>
 
 <file path=customXml/itemProps1.xml><?xml version="1.0" encoding="utf-8"?>
-<ds:datastoreItem xmlns:ds="http://schemas.openxmlformats.org/officeDocument/2006/customXml" ds:itemID="{4D4F48A9-2113-4EBE-8F80-9B45E5492D16}">
+<ds:datastoreItem xmlns:ds="http://schemas.openxmlformats.org/officeDocument/2006/customXml" ds:itemID="{CF1B2BB6-A039-4B23-88AD-AB8F29C0C8DD}">
   <ds:schemaRefs>
     <ds:schemaRef ds:uri="http://schemas.openxmlformats.org/officeDocument/2006/bibliography"/>
   </ds:schemaRefs>

</xml_diff>